<commit_message>
Data generation with annotations with 3 templates
</commit_message>
<xml_diff>
--- a/data_generation/generated_docs/11258_0.docx
+++ b/data_generation/generated_docs/11258_0.docx
@@ -286,7 +286,7 @@
           <w:szCs w:val="28"/>
           <w:lang w:val="en-US"/>
         </w:rPr>
-        <w:t>Spectre Attacks: Exploiting Speculative Execution.</w:t>
+        <w:t>DARWIN: On the Incremental Migration of Legacy Information Systems</w:t>
       </w:r>
     </w:p>
     <w:p>
@@ -450,7 +450,7 @@
           <w:szCs w:val="26"/>
           <w:lang w:val="en-US"/>
         </w:rPr>
-        <w:t>Paul Kocher, Daniel Genkin, Daniel Gruss, Werner Haas, Mike Hamburg, Moritz Lipp, Stefan Mangard, Thomas Prescher , Michael Schwarz , Yuval Yarom</w:t>
+        <w:t>Michael L. Brodie, Michael Stonebraker</w:t>
       </w:r>
     </w:p>
     <w:p>
@@ -552,7 +552,7 @@
           <w:szCs w:val="26"/>
           <w:lang w:val="en-US"/>
         </w:rPr>
-        <w:t>FH Aachen</w:t>
+        <w:t>Hochschule Albstadt-Sigmaringen</w:t>
       </w:r>
     </w:p>
     <w:p>
@@ -592,7 +592,7 @@
           <w:szCs w:val="26"/>
           <w:lang w:val="en-US"/>
         </w:rPr>
-        <w:t>Mühlenstrasse 65</w:t>
+        <w:t>Schoenebergerstrasse 79</w:t>
       </w:r>
       <w:bookmarkStart w:id="1" w:name="_GoBack"/>
       <w:bookmarkEnd w:id="1"/>

</xml_diff>